<commit_message>
Update Sprint 2 week 1 retrospective.docx
</commit_message>
<xml_diff>
--- a/docs/Week 8/Sprint 2 week 1 retrospective.docx
+++ b/docs/Week 8/Sprint 2 week 1 retrospective.docx
@@ -1072,13 +1072,7 @@
               <w:rPr>
                 <w:lang w:val="en-US"/>
               </w:rPr>
-              <w:t xml:space="preserve">April </w:t>
-            </w:r>
-            <w:r>
-              <w:rPr>
-                <w:lang w:val="en-US"/>
-              </w:rPr>
-              <w:t>6th</w:t>
+              <w:t>April 6th</w:t>
             </w:r>
           </w:p>
         </w:tc>
@@ -2073,19 +2067,7 @@
               <w:rPr>
                 <w:lang w:val="en-US"/>
               </w:rPr>
-              <w:t>April 4</w:t>
-            </w:r>
-            <w:r>
-              <w:rPr>
-                <w:lang w:val="en-US"/>
-              </w:rPr>
-              <w:t>t</w:t>
-            </w:r>
-            <w:r>
-              <w:rPr>
-                <w:lang w:val="en-US"/>
-              </w:rPr>
-              <w:t>h</w:t>
+              <w:t>April 4th</w:t>
             </w:r>
           </w:p>
         </w:tc>
@@ -2633,19 +2615,7 @@
               <w:rPr>
                 <w:lang w:val="en-US"/>
               </w:rPr>
-              <w:t xml:space="preserve">April </w:t>
-            </w:r>
-            <w:r>
-              <w:rPr>
-                <w:lang w:val="en-US"/>
-              </w:rPr>
-              <w:t>2</w:t>
-            </w:r>
-            <w:r>
-              <w:rPr>
-                <w:lang w:val="en-US"/>
-              </w:rPr>
-              <w:t>th</w:t>
+              <w:t>April 2th</w:t>
             </w:r>
           </w:p>
         </w:tc>
@@ -3886,7 +3856,346 @@
         </w:tc>
       </w:tr>
     </w:tbl>
+    <w:p/>
     <w:p>
+      <w:pPr>
+        <w:rPr>
+          <w:lang w:val="en-US"/>
+        </w:rPr>
+      </w:pPr>
+      <w:r>
+        <w:rPr>
+          <w:lang w:val="en-US"/>
+        </w:rPr>
+        <w:t>Actions</w:t>
+      </w:r>
+      <w:r>
+        <w:rPr>
+          <w:lang w:val="en-US"/>
+        </w:rPr>
+        <w:t xml:space="preserve"> that were taken </w:t>
+      </w:r>
+      <w:r>
+        <w:rPr>
+          <w:lang w:val="en-US"/>
+        </w:rPr>
+        <w:t>to solve problems from the previous week:</w:t>
+      </w:r>
+    </w:p>
+    <w:p>
+      <w:pPr>
+        <w:rPr>
+          <w:lang w:val="en-US"/>
+        </w:rPr>
+      </w:pPr>
+      <w:r>
+        <w:rPr>
+          <w:lang w:val="en-US"/>
+        </w:rPr>
+        <w:t>Smaller tasks with shorter duration. In order to measure if this is helping us improve, we will look at 3 things:</w:t>
+      </w:r>
+    </w:p>
+    <w:p>
+      <w:pPr>
+        <w:pStyle w:val="Prrafodelista"/>
+        <w:numPr>
+          <w:ilvl w:val="0"/>
+          <w:numId w:val="1"/>
+        </w:numPr>
+        <w:rPr>
+          <w:lang w:val="en-US"/>
+        </w:rPr>
+      </w:pPr>
+      <w:r>
+        <w:rPr>
+          <w:lang w:val="en-US"/>
+        </w:rPr>
+        <w:t>Performance ratio</w:t>
+      </w:r>
+    </w:p>
+    <w:p>
+      <w:pPr>
+        <w:pStyle w:val="Prrafodelista"/>
+        <w:numPr>
+          <w:ilvl w:val="0"/>
+          <w:numId w:val="1"/>
+        </w:numPr>
+        <w:rPr>
+          <w:lang w:val="en-US"/>
+        </w:rPr>
+      </w:pPr>
+      <w:r>
+        <w:rPr>
+          <w:lang w:val="en-US"/>
+        </w:rPr>
+        <w:t>Maximum delay in days out of all the tasks</w:t>
+      </w:r>
+    </w:p>
+    <w:p>
+      <w:pPr>
+        <w:pStyle w:val="Prrafodelista"/>
+        <w:numPr>
+          <w:ilvl w:val="0"/>
+          <w:numId w:val="1"/>
+        </w:numPr>
+        <w:rPr>
+          <w:lang w:val="en-US"/>
+        </w:rPr>
+      </w:pPr>
+      <w:r>
+        <w:rPr>
+          <w:lang w:val="en-US"/>
+        </w:rPr>
+        <w:t xml:space="preserve">How many hours did that task </w:t>
+      </w:r>
+      <w:proofErr w:type="gramStart"/>
+      <w:r>
+        <w:rPr>
+          <w:lang w:val="en-US"/>
+        </w:rPr>
+        <w:t>take</w:t>
+      </w:r>
+      <w:proofErr w:type="gramEnd"/>
+    </w:p>
+    <w:p>
+      <w:pPr>
+        <w:pStyle w:val="Prrafodelista"/>
+        <w:numPr>
+          <w:ilvl w:val="0"/>
+          <w:numId w:val="1"/>
+        </w:numPr>
+        <w:rPr>
+          <w:lang w:val="en-US"/>
+        </w:rPr>
+      </w:pPr>
+      <w:r>
+        <w:rPr>
+          <w:lang w:val="en-US"/>
+        </w:rPr>
+        <w:t xml:space="preserve">How many days did that task </w:t>
+      </w:r>
+      <w:proofErr w:type="gramStart"/>
+      <w:r>
+        <w:rPr>
+          <w:lang w:val="en-US"/>
+        </w:rPr>
+        <w:t>take</w:t>
+      </w:r>
+      <w:proofErr w:type="gramEnd"/>
+    </w:p>
+    <w:p>
+      <w:pPr>
+        <w:rPr>
+          <w:lang w:val="en-US"/>
+        </w:rPr>
+      </w:pPr>
+      <w:r>
+        <w:rPr>
+          <w:lang w:val="en-US"/>
+        </w:rPr>
+        <w:t xml:space="preserve">To measure the performance </w:t>
+      </w:r>
+      <w:proofErr w:type="gramStart"/>
+      <w:r>
+        <w:rPr>
+          <w:lang w:val="en-US"/>
+        </w:rPr>
+        <w:t>ratio</w:t>
+      </w:r>
+      <w:proofErr w:type="gramEnd"/>
+      <w:r>
+        <w:rPr>
+          <w:lang w:val="en-US"/>
+        </w:rPr>
+        <w:t xml:space="preserve"> we will be using the same method as previous week</w:t>
+      </w:r>
+    </w:p>
+    <w:p>
+      <w:pPr>
+        <w:rPr>
+          <w:lang w:val="en-US"/>
+        </w:rPr>
+      </w:pPr>
+      <w:r>
+        <w:rPr>
+          <w:lang w:val="en-US"/>
+        </w:rPr>
+        <w:t>We consider the acceptable threshold of delay 2 days max.</w:t>
+      </w:r>
+    </w:p>
+    <w:p>
+      <w:pPr>
+        <w:rPr>
+          <w:lang w:val="en-US"/>
+        </w:rPr>
+      </w:pPr>
+      <w:r>
+        <w:rPr>
+          <w:lang w:val="en-US"/>
+        </w:rPr>
+        <w:t xml:space="preserve">If a task takes more than 6 </w:t>
+      </w:r>
+      <w:proofErr w:type="gramStart"/>
+      <w:r>
+        <w:rPr>
+          <w:lang w:val="en-US"/>
+        </w:rPr>
+        <w:t>hours</w:t>
+      </w:r>
+      <w:proofErr w:type="gramEnd"/>
+      <w:r>
+        <w:rPr>
+          <w:lang w:val="en-US"/>
+        </w:rPr>
+        <w:t xml:space="preserve"> it means we could have split it into smaller tasks</w:t>
+      </w:r>
+    </w:p>
+    <w:p>
+      <w:pPr>
+        <w:rPr>
+          <w:lang w:val="en-US"/>
+        </w:rPr>
+      </w:pPr>
+      <w:r>
+        <w:rPr>
+          <w:lang w:val="en-US"/>
+        </w:rPr>
+        <w:t xml:space="preserve">If a task takes more than 6 </w:t>
+      </w:r>
+      <w:proofErr w:type="gramStart"/>
+      <w:r>
+        <w:rPr>
+          <w:lang w:val="en-US"/>
+        </w:rPr>
+        <w:t>days</w:t>
+      </w:r>
+      <w:proofErr w:type="gramEnd"/>
+      <w:r>
+        <w:rPr>
+          <w:lang w:val="en-US"/>
+        </w:rPr>
+        <w:t xml:space="preserve"> it means we could have split it into smaller tasks</w:t>
+      </w:r>
+    </w:p>
+    <w:p>
+      <w:pPr>
+        <w:rPr>
+          <w:lang w:val="en-US"/>
+        </w:rPr>
+      </w:pPr>
+      <w:r>
+        <w:rPr>
+          <w:lang w:val="en-US"/>
+        </w:rPr>
+        <w:t>More documentation of bugs and issues:</w:t>
+      </w:r>
+    </w:p>
+    <w:p>
+      <w:pPr>
+        <w:rPr>
+          <w:lang w:val="en-US"/>
+        </w:rPr>
+      </w:pPr>
+      <w:r>
+        <w:rPr>
+          <w:lang w:val="en-US"/>
+        </w:rPr>
+        <w:t>Each bug or problem found should be documented in our wiki. In our previous sprint, there was only 1 entry in the wiki. Now, there are 5.</w:t>
+      </w:r>
+    </w:p>
+    <w:p>
+      <w:pPr>
+        <w:rPr>
+          <w:lang w:val="en-US"/>
+        </w:rPr>
+      </w:pPr>
+      <w:r>
+        <w:rPr>
+          <w:lang w:val="en-US"/>
+        </w:rPr>
+        <w:t>Problems we have found this week:</w:t>
+      </w:r>
+    </w:p>
+    <w:p>
+      <w:pPr>
+        <w:rPr>
+          <w:lang w:val="en-US"/>
+        </w:rPr>
+      </w:pPr>
+      <w:r>
+        <w:rPr>
+          <w:lang w:val="en-US"/>
+        </w:rPr>
+        <w:t>New Django version, compatibility error. Solution: Every group member must work on the newest Django version</w:t>
+      </w:r>
+    </w:p>
+    <w:p>
+      <w:pPr>
+        <w:rPr>
+          <w:lang w:val="en-US"/>
+        </w:rPr>
+      </w:pPr>
+      <w:r>
+        <w:rPr>
+          <w:lang w:val="en-US"/>
+        </w:rPr>
+        <w:t>When deploying on Sunday, lots of errors appeared in thing that were working fine in local. Solution: Deploy the application at least 2 days before the deadline.</w:t>
+      </w:r>
+    </w:p>
+    <w:p>
+      <w:pPr>
+        <w:rPr>
+          <w:lang w:val="en-US"/>
+        </w:rPr>
+      </w:pPr>
+      <w:r>
+        <w:rPr>
+          <w:lang w:val="en-US"/>
+        </w:rPr>
+        <w:t xml:space="preserve">Because we are going to deploy and stop our develop process and dedicate all our time to fix bugs, as soon as a basic </w:t>
+      </w:r>
+      <w:proofErr w:type="spellStart"/>
+      <w:r>
+        <w:rPr>
+          <w:lang w:val="en-US"/>
+        </w:rPr>
+        <w:t>mvp</w:t>
+      </w:r>
+      <w:proofErr w:type="spellEnd"/>
+      <w:r>
+        <w:rPr>
+          <w:lang w:val="en-US"/>
+        </w:rPr>
+        <w:t xml:space="preserve"> is finished (only a dashboard is left) we will not add extra features, those will be reserved for our 3rd sprint. This means that after </w:t>
+      </w:r>
+      <w:proofErr w:type="spellStart"/>
+      <w:r>
+        <w:rPr>
+          <w:lang w:val="en-US"/>
+        </w:rPr>
+        <w:t>replanning</w:t>
+      </w:r>
+      <w:proofErr w:type="spellEnd"/>
+      <w:r>
+        <w:rPr>
+          <w:lang w:val="en-US"/>
+        </w:rPr>
+        <w:t xml:space="preserve">, we won’t probably have </w:t>
+      </w:r>
+      <w:proofErr w:type="spellStart"/>
+      <w:r>
+        <w:rPr>
+          <w:lang w:val="en-US"/>
+        </w:rPr>
+        <w:t>facebook</w:t>
+      </w:r>
+      <w:proofErr w:type="spellEnd"/>
+      <w:r>
+        <w:rPr>
+          <w:lang w:val="en-US"/>
+        </w:rPr>
+        <w:t xml:space="preserve"> integration in this sprint, and maybe some of the tests are also left for our 3rd sprint.</w:t>
+      </w:r>
       <w:bookmarkStart w:id="0" w:name="_GoBack"/>
       <w:bookmarkEnd w:id="0"/>
     </w:p>
@@ -3898,6 +4207,127 @@
     </w:sectPr>
   </w:body>
 </w:document>
+</file>
+
+<file path=word/numbering.xml><?xml version="1.0" encoding="utf-8"?>
+<w:numbering xmlns:wpc="http://schemas.microsoft.com/office/word/2010/wordprocessingCanvas" xmlns:cx="http://schemas.microsoft.com/office/drawing/2014/chartex" xmlns:cx1="http://schemas.microsoft.com/office/drawing/2015/9/8/chartex" xmlns:cx2="http://schemas.microsoft.com/office/drawing/2015/10/21/chartex" xmlns:cx3="http://schemas.microsoft.com/office/drawing/2016/5/9/chartex" xmlns:cx4="http://schemas.microsoft.com/office/drawing/2016/5/10/chartex" xmlns:cx5="http://schemas.microsoft.com/office/drawing/2016/5/11/chartex" xmlns:cx6="http://schemas.microsoft.com/office/drawing/2016/5/12/chartex" xmlns:cx7="http://schemas.microsoft.com/office/drawing/2016/5/13/chartex" xmlns:cx8="http://schemas.microsoft.com/office/drawing/2016/5/14/chartex" xmlns:mc="http://schemas.openxmlformats.org/markup-compatibility/2006" xmlns:aink="http://schemas.microsoft.com/office/drawing/2016/ink" xmlns:am3d="http://schemas.microsoft.com/office/drawing/2017/model3d" xmlns:o="urn:schemas-microsoft-com:office:office" xmlns:r="http://schemas.openxmlformats.org/officeDocument/2006/relationships" xmlns:m="http://schemas.openxmlformats.org/officeDocument/2006/math" xmlns:v="urn:schemas-microsoft-com:vml" xmlns:wp14="http://schemas.microsoft.com/office/word/2010/wordprocessingDrawing" xmlns:wp="http://schemas.openxmlformats.org/drawingml/2006/wordprocessingDrawing" xmlns:w10="urn:schemas-microsoft-com:office:word" xmlns:w="http://schemas.openxmlformats.org/wordprocessingml/2006/main" xmlns:w14="http://schemas.microsoft.com/office/word/2010/wordml" xmlns:w15="http://schemas.microsoft.com/office/word/2012/wordml" xmlns:w16cid="http://schemas.microsoft.com/office/word/2016/wordml/cid" xmlns:w16se="http://schemas.microsoft.com/office/word/2015/wordml/symex" xmlns:wpg="http://schemas.microsoft.com/office/word/2010/wordprocessingGroup" xmlns:wpi="http://schemas.microsoft.com/office/word/2010/wordprocessingInk" xmlns:wne="http://schemas.microsoft.com/office/word/2006/wordml" xmlns:wps="http://schemas.microsoft.com/office/word/2010/wordprocessingShape" mc:Ignorable="w14 w15 w16se w16cid wp14">
+  <w:abstractNum w:abstractNumId="0" w15:restartNumberingAfterBreak="0">
+    <w:nsid w:val="518B78A0"/>
+    <w:multiLevelType w:val="hybridMultilevel"/>
+    <w:tmpl w:val="A0A0817A"/>
+    <w:lvl w:ilvl="0" w:tplc="0C0A0001">
+      <w:start w:val="1"/>
+      <w:numFmt w:val="bullet"/>
+      <w:lvlText w:val=""/>
+      <w:lvlJc w:val="left"/>
+      <w:pPr>
+        <w:ind w:left="720" w:hanging="360"/>
+      </w:pPr>
+      <w:rPr>
+        <w:rFonts w:ascii="Symbol" w:hAnsi="Symbol" w:hint="default"/>
+      </w:rPr>
+    </w:lvl>
+    <w:lvl w:ilvl="1" w:tplc="0C0A0003" w:tentative="1">
+      <w:start w:val="1"/>
+      <w:numFmt w:val="bullet"/>
+      <w:lvlText w:val="o"/>
+      <w:lvlJc w:val="left"/>
+      <w:pPr>
+        <w:ind w:left="1440" w:hanging="360"/>
+      </w:pPr>
+      <w:rPr>
+        <w:rFonts w:ascii="Courier New" w:hAnsi="Courier New" w:cs="Courier New" w:hint="default"/>
+      </w:rPr>
+    </w:lvl>
+    <w:lvl w:ilvl="2" w:tplc="0C0A0005" w:tentative="1">
+      <w:start w:val="1"/>
+      <w:numFmt w:val="bullet"/>
+      <w:lvlText w:val=""/>
+      <w:lvlJc w:val="left"/>
+      <w:pPr>
+        <w:ind w:left="2160" w:hanging="360"/>
+      </w:pPr>
+      <w:rPr>
+        <w:rFonts w:ascii="Wingdings" w:hAnsi="Wingdings" w:hint="default"/>
+      </w:rPr>
+    </w:lvl>
+    <w:lvl w:ilvl="3" w:tplc="0C0A0001" w:tentative="1">
+      <w:start w:val="1"/>
+      <w:numFmt w:val="bullet"/>
+      <w:lvlText w:val=""/>
+      <w:lvlJc w:val="left"/>
+      <w:pPr>
+        <w:ind w:left="2880" w:hanging="360"/>
+      </w:pPr>
+      <w:rPr>
+        <w:rFonts w:ascii="Symbol" w:hAnsi="Symbol" w:hint="default"/>
+      </w:rPr>
+    </w:lvl>
+    <w:lvl w:ilvl="4" w:tplc="0C0A0003" w:tentative="1">
+      <w:start w:val="1"/>
+      <w:numFmt w:val="bullet"/>
+      <w:lvlText w:val="o"/>
+      <w:lvlJc w:val="left"/>
+      <w:pPr>
+        <w:ind w:left="3600" w:hanging="360"/>
+      </w:pPr>
+      <w:rPr>
+        <w:rFonts w:ascii="Courier New" w:hAnsi="Courier New" w:cs="Courier New" w:hint="default"/>
+      </w:rPr>
+    </w:lvl>
+    <w:lvl w:ilvl="5" w:tplc="0C0A0005" w:tentative="1">
+      <w:start w:val="1"/>
+      <w:numFmt w:val="bullet"/>
+      <w:lvlText w:val=""/>
+      <w:lvlJc w:val="left"/>
+      <w:pPr>
+        <w:ind w:left="4320" w:hanging="360"/>
+      </w:pPr>
+      <w:rPr>
+        <w:rFonts w:ascii="Wingdings" w:hAnsi="Wingdings" w:hint="default"/>
+      </w:rPr>
+    </w:lvl>
+    <w:lvl w:ilvl="6" w:tplc="0C0A0001" w:tentative="1">
+      <w:start w:val="1"/>
+      <w:numFmt w:val="bullet"/>
+      <w:lvlText w:val=""/>
+      <w:lvlJc w:val="left"/>
+      <w:pPr>
+        <w:ind w:left="5040" w:hanging="360"/>
+      </w:pPr>
+      <w:rPr>
+        <w:rFonts w:ascii="Symbol" w:hAnsi="Symbol" w:hint="default"/>
+      </w:rPr>
+    </w:lvl>
+    <w:lvl w:ilvl="7" w:tplc="0C0A0003" w:tentative="1">
+      <w:start w:val="1"/>
+      <w:numFmt w:val="bullet"/>
+      <w:lvlText w:val="o"/>
+      <w:lvlJc w:val="left"/>
+      <w:pPr>
+        <w:ind w:left="5760" w:hanging="360"/>
+      </w:pPr>
+      <w:rPr>
+        <w:rFonts w:ascii="Courier New" w:hAnsi="Courier New" w:cs="Courier New" w:hint="default"/>
+      </w:rPr>
+    </w:lvl>
+    <w:lvl w:ilvl="8" w:tplc="0C0A0005" w:tentative="1">
+      <w:start w:val="1"/>
+      <w:numFmt w:val="bullet"/>
+      <w:lvlText w:val=""/>
+      <w:lvlJc w:val="left"/>
+      <w:pPr>
+        <w:ind w:left="6480" w:hanging="360"/>
+      </w:pPr>
+      <w:rPr>
+        <w:rFonts w:ascii="Wingdings" w:hAnsi="Wingdings" w:hint="default"/>
+      </w:rPr>
+    </w:lvl>
+  </w:abstractNum>
+  <w:num w:numId="1">
+    <w:abstractNumId w:val="0"/>
+  </w:num>
+</w:numbering>
 </file>
 
 <file path=word/styles.xml><?xml version="1.0" encoding="utf-8"?>
@@ -4023,6 +4453,7 @@
     <w:lsdException w:name="HTML Sample" w:semiHidden="1" w:unhideWhenUsed="1"/>
     <w:lsdException w:name="HTML Typewriter" w:semiHidden="1" w:unhideWhenUsed="1"/>
     <w:lsdException w:name="HTML Variable" w:semiHidden="1" w:unhideWhenUsed="1"/>
+    <w:lsdException w:name="Normal Table" w:semiHidden="1" w:unhideWhenUsed="1"/>
     <w:lsdException w:name="annotation subject" w:semiHidden="1" w:unhideWhenUsed="1"/>
     <w:lsdException w:name="No List" w:semiHidden="1" w:unhideWhenUsed="1"/>
     <w:lsdException w:name="Outline List 1" w:semiHidden="1" w:unhideWhenUsed="1"/>
@@ -4069,8 +4500,10 @@
     <w:lsdException w:name="Table Subtle 2" w:semiHidden="1" w:unhideWhenUsed="1"/>
     <w:lsdException w:name="Table Web 1" w:semiHidden="1" w:unhideWhenUsed="1"/>
     <w:lsdException w:name="Table Web 2" w:semiHidden="1" w:unhideWhenUsed="1"/>
+    <w:lsdException w:name="Table Web 3" w:semiHidden="1" w:unhideWhenUsed="1"/>
     <w:lsdException w:name="Balloon Text" w:semiHidden="1" w:unhideWhenUsed="1"/>
     <w:lsdException w:name="Table Grid" w:uiPriority="39"/>
+    <w:lsdException w:name="Table Theme" w:semiHidden="1" w:unhideWhenUsed="1"/>
     <w:lsdException w:name="Placeholder Text" w:semiHidden="1"/>
     <w:lsdException w:name="No Spacing" w:uiPriority="1" w:qFormat="1"/>
     <w:lsdException w:name="Light Shading" w:uiPriority="60"/>
@@ -4462,6 +4895,17 @@
       </w:tcPr>
     </w:tblStylePr>
   </w:style>
+  <w:style w:type="paragraph" w:styleId="Prrafodelista">
+    <w:name w:val="List Paragraph"/>
+    <w:basedOn w:val="Normal"/>
+    <w:uiPriority w:val="34"/>
+    <w:qFormat/>
+    <w:rsid w:val="000E4F16"/>
+    <w:pPr>
+      <w:ind w:left="720"/>
+      <w:contextualSpacing/>
+    </w:pPr>
+  </w:style>
 </w:styles>
 </file>
 

</xml_diff>